<commit_message>
improved doc's (pdf) resolution. fixed schema.
</commit_message>
<xml_diff>
--- a/public/assets/documents/Requirements.docx
+++ b/public/assets/documents/Requirements.docx
@@ -4,7 +4,7 @@
   <w:body>
     <w:p>
       <w:pPr>
-        <w:spacing w:after="120" w:line="240" w:lineRule="auto"/>
+        <w:spacing w:after="60" w:line="240" w:lineRule="auto"/>
         <w:jc w:val="center"/>
         <w:rPr>
           <w:rFonts w:cstheme="minorHAnsi"/>
@@ -27,7 +27,7 @@
     </w:p>
     <w:p>
       <w:pPr>
-        <w:spacing w:after="120" w:line="240" w:lineRule="auto"/>
+        <w:spacing w:after="60" w:line="240" w:lineRule="auto"/>
         <w:jc w:val="center"/>
         <w:rPr>
           <w:rFonts w:cstheme="minorHAnsi"/>
@@ -50,7 +50,7 @@
     </w:p>
     <w:p>
       <w:pPr>
-        <w:spacing w:after="120" w:line="240" w:lineRule="auto"/>
+        <w:spacing w:after="60" w:line="240" w:lineRule="auto"/>
         <w:rPr>
           <w:rFonts w:cstheme="minorHAnsi"/>
           <w:b/>
@@ -62,7 +62,7 @@
     </w:p>
     <w:p>
       <w:pPr>
-        <w:spacing w:after="120" w:line="240" w:lineRule="auto"/>
+        <w:spacing w:after="60" w:line="240" w:lineRule="auto"/>
         <w:rPr>
           <w:rFonts w:cstheme="minorHAnsi"/>
           <w:b/>
@@ -94,7 +94,7 @@
     </w:p>
     <w:p>
       <w:pPr>
-        <w:spacing w:after="120" w:line="240" w:lineRule="auto"/>
+        <w:spacing w:after="60" w:line="240" w:lineRule="auto"/>
         <w:rPr>
           <w:rFonts w:cstheme="minorHAnsi"/>
           <w:sz w:val="24"/>
@@ -176,7 +176,7 @@
     </w:p>
     <w:p>
       <w:pPr>
-        <w:spacing w:after="120" w:line="240" w:lineRule="auto"/>
+        <w:spacing w:after="60" w:line="240" w:lineRule="auto"/>
         <w:rPr>
           <w:rFonts w:cstheme="minorHAnsi"/>
           <w:sz w:val="24"/>
@@ -186,7 +186,7 @@
     </w:p>
     <w:p>
       <w:pPr>
-        <w:spacing w:after="120" w:line="240" w:lineRule="auto"/>
+        <w:spacing w:after="60" w:line="240" w:lineRule="auto"/>
         <w:rPr>
           <w:rFonts w:eastAsia="Times New Roman" w:cstheme="minorHAnsi"/>
           <w:b/>
@@ -212,7 +212,7 @@
     </w:p>
     <w:p>
       <w:pPr>
-        <w:spacing w:after="120" w:line="240" w:lineRule="auto"/>
+        <w:spacing w:after="60" w:line="240" w:lineRule="auto"/>
         <w:rPr>
           <w:rFonts w:eastAsia="Times New Roman" w:cstheme="minorHAnsi"/>
           <w:color w:val="545454"/>
@@ -249,7 +249,7 @@
           <w:ilvl w:val="0"/>
           <w:numId w:val="16"/>
         </w:numPr>
-        <w:spacing w:after="120" w:line="240" w:lineRule="auto"/>
+        <w:spacing w:after="60" w:line="240" w:lineRule="auto"/>
         <w:rPr>
           <w:rFonts w:eastAsia="Times New Roman" w:cstheme="minorHAnsi"/>
           <w:color w:val="545454"/>
@@ -276,7 +276,7 @@
           <w:ilvl w:val="0"/>
           <w:numId w:val="16"/>
         </w:numPr>
-        <w:spacing w:after="120" w:line="240" w:lineRule="auto"/>
+        <w:spacing w:after="60" w:line="240" w:lineRule="auto"/>
         <w:rPr>
           <w:rFonts w:eastAsia="Times New Roman" w:cstheme="minorHAnsi"/>
           <w:color w:val="545454"/>
@@ -293,7 +293,27 @@
           <w:szCs w:val="24"/>
           <w:shd w:val="clear" w:color="auto" w:fill="FFFFFF"/>
         </w:rPr>
-        <w:t>Access recipes online</w:t>
+        <w:t xml:space="preserve">Access </w:t>
+      </w:r>
+      <w:r>
+        <w:rPr>
+          <w:rFonts w:eastAsia="Times New Roman" w:cstheme="minorHAnsi"/>
+          <w:color w:val="545454"/>
+          <w:sz w:val="24"/>
+          <w:szCs w:val="24"/>
+          <w:shd w:val="clear" w:color="auto" w:fill="FFFFFF"/>
+        </w:rPr>
+        <w:t>them</w:t>
+      </w:r>
+      <w:r>
+        <w:rPr>
+          <w:rFonts w:eastAsia="Times New Roman" w:cstheme="minorHAnsi"/>
+          <w:color w:val="545454"/>
+          <w:sz w:val="24"/>
+          <w:szCs w:val="24"/>
+          <w:shd w:val="clear" w:color="auto" w:fill="FFFFFF"/>
+        </w:rPr>
+        <w:t xml:space="preserve"> online</w:t>
       </w:r>
     </w:p>
     <w:p>
@@ -303,7 +323,7 @@
           <w:ilvl w:val="0"/>
           <w:numId w:val="16"/>
         </w:numPr>
-        <w:spacing w:after="120" w:line="240" w:lineRule="auto"/>
+        <w:spacing w:after="60" w:line="240" w:lineRule="auto"/>
         <w:rPr>
           <w:rFonts w:eastAsia="Times New Roman" w:cstheme="minorHAnsi"/>
           <w:color w:val="545454"/>
@@ -320,7 +340,7 @@
           <w:szCs w:val="24"/>
           <w:shd w:val="clear" w:color="auto" w:fill="FFFFFF"/>
         </w:rPr>
-        <w:t>Search the database</w:t>
+        <w:t xml:space="preserve">Edit </w:t>
       </w:r>
     </w:p>
     <w:p>
@@ -330,7 +350,7 @@
           <w:ilvl w:val="0"/>
           <w:numId w:val="16"/>
         </w:numPr>
-        <w:spacing w:after="120" w:line="240" w:lineRule="auto"/>
+        <w:spacing w:after="60" w:line="240" w:lineRule="auto"/>
         <w:rPr>
           <w:rFonts w:eastAsia="Times New Roman" w:cstheme="minorHAnsi"/>
           <w:color w:val="545454"/>
@@ -347,7 +367,69 @@
           <w:szCs w:val="24"/>
           <w:shd w:val="clear" w:color="auto" w:fill="FFFFFF"/>
         </w:rPr>
-        <w:t>Edit recipes</w:t>
+        <w:t>Delete</w:t>
+      </w:r>
+    </w:p>
+    <w:p>
+      <w:pPr>
+        <w:spacing w:after="60" w:line="240" w:lineRule="auto"/>
+        <w:ind w:left="360"/>
+        <w:rPr>
+          <w:rFonts w:eastAsia="Times New Roman" w:cstheme="minorHAnsi"/>
+          <w:color w:val="545454"/>
+          <w:sz w:val="24"/>
+          <w:szCs w:val="24"/>
+          <w:shd w:val="clear" w:color="auto" w:fill="FFFFFF"/>
+        </w:rPr>
+      </w:pPr>
+    </w:p>
+    <w:p>
+      <w:pPr>
+        <w:shd w:val="clear" w:color="auto" w:fill="FFFFFF"/>
+        <w:spacing w:after="60" w:line="240" w:lineRule="auto"/>
+        <w:rPr>
+          <w:rFonts w:eastAsia="Times New Roman" w:cstheme="minorHAnsi"/>
+          <w:b/>
+          <w:bCs/>
+          <w:color w:val="545454"/>
+          <w:sz w:val="28"/>
+          <w:szCs w:val="28"/>
+        </w:rPr>
+      </w:pPr>
+      <w:r>
+        <w:rPr>
+          <w:rFonts w:eastAsia="Times New Roman" w:cstheme="minorHAnsi"/>
+          <w:b/>
+          <w:bCs/>
+          <w:color w:val="545454"/>
+          <w:sz w:val="28"/>
+          <w:szCs w:val="28"/>
+        </w:rPr>
+        <w:t xml:space="preserve">Recipe </w:t>
+      </w:r>
+      <w:r>
+        <w:rPr>
+          <w:rFonts w:eastAsia="Times New Roman" w:cstheme="minorHAnsi"/>
+          <w:b/>
+          <w:bCs/>
+          <w:color w:val="545454"/>
+          <w:sz w:val="28"/>
+          <w:szCs w:val="28"/>
+        </w:rPr>
+        <w:t>Data</w:t>
+      </w:r>
+      <w:bookmarkStart w:id="0" w:name="_GoBack"/>
+      <w:bookmarkEnd w:id="0"/>
+      <w:r>
+        <w:rPr>
+          <w:rFonts w:eastAsia="Times New Roman" w:cstheme="minorHAnsi"/>
+          <w:b/>
+          <w:bCs/>
+          <w:color w:val="545454"/>
+          <w:sz w:val="28"/>
+          <w:szCs w:val="28"/>
+        </w:rPr>
+        <w:t>:</w:t>
       </w:r>
     </w:p>
     <w:p>
@@ -357,7 +439,7 @@
           <w:ilvl w:val="0"/>
           <w:numId w:val="16"/>
         </w:numPr>
-        <w:spacing w:after="120" w:line="240" w:lineRule="auto"/>
+        <w:spacing w:after="60" w:line="240" w:lineRule="auto"/>
         <w:rPr>
           <w:rFonts w:eastAsia="Times New Roman" w:cstheme="minorHAnsi"/>
           <w:color w:val="545454"/>
@@ -374,7 +456,7 @@
           <w:szCs w:val="24"/>
           <w:shd w:val="clear" w:color="auto" w:fill="FFFFFF"/>
         </w:rPr>
-        <w:t>Delete recipes</w:t>
+        <w:t>Title</w:t>
       </w:r>
     </w:p>
     <w:p>
@@ -384,7 +466,7 @@
           <w:ilvl w:val="0"/>
           <w:numId w:val="16"/>
         </w:numPr>
-        <w:spacing w:after="120" w:line="240" w:lineRule="auto"/>
+        <w:spacing w:after="60" w:line="240" w:lineRule="auto"/>
         <w:rPr>
           <w:rFonts w:eastAsia="Times New Roman" w:cstheme="minorHAnsi"/>
           <w:color w:val="545454"/>
@@ -401,12 +483,17 @@
           <w:szCs w:val="24"/>
           <w:shd w:val="clear" w:color="auto" w:fill="FFFFFF"/>
         </w:rPr>
-        <w:t>Search recipes</w:t>
+        <w:t>Preparation Time</w:t>
       </w:r>
     </w:p>
     <w:p>
       <w:pPr>
-        <w:spacing w:after="120" w:line="240" w:lineRule="auto"/>
+        <w:pStyle w:val="ListParagraph"/>
+        <w:numPr>
+          <w:ilvl w:val="0"/>
+          <w:numId w:val="16"/>
+        </w:numPr>
+        <w:spacing w:after="60" w:line="240" w:lineRule="auto"/>
         <w:rPr>
           <w:rFonts w:eastAsia="Times New Roman" w:cstheme="minorHAnsi"/>
           <w:color w:val="545454"/>
@@ -415,11 +502,88 @@
           <w:shd w:val="clear" w:color="auto" w:fill="FFFFFF"/>
         </w:rPr>
       </w:pPr>
+      <w:r>
+        <w:rPr>
+          <w:rFonts w:eastAsia="Times New Roman" w:cstheme="minorHAnsi"/>
+          <w:color w:val="545454"/>
+          <w:sz w:val="24"/>
+          <w:szCs w:val="24"/>
+          <w:shd w:val="clear" w:color="auto" w:fill="FFFFFF"/>
+        </w:rPr>
+        <w:t>Number of servings</w:t>
+      </w:r>
     </w:p>
     <w:p>
       <w:pPr>
+        <w:pStyle w:val="ListParagraph"/>
+        <w:numPr>
+          <w:ilvl w:val="0"/>
+          <w:numId w:val="16"/>
+        </w:numPr>
+        <w:spacing w:after="60" w:line="240" w:lineRule="auto"/>
+        <w:rPr>
+          <w:rFonts w:eastAsia="Times New Roman" w:cstheme="minorHAnsi"/>
+          <w:color w:val="545454"/>
+          <w:sz w:val="24"/>
+          <w:szCs w:val="24"/>
+          <w:shd w:val="clear" w:color="auto" w:fill="FFFFFF"/>
+        </w:rPr>
+      </w:pPr>
+      <w:r>
+        <w:rPr>
+          <w:rFonts w:eastAsia="Times New Roman" w:cstheme="minorHAnsi"/>
+          <w:color w:val="545454"/>
+          <w:sz w:val="24"/>
+          <w:szCs w:val="24"/>
+          <w:shd w:val="clear" w:color="auto" w:fill="FFFFFF"/>
+        </w:rPr>
+        <w:t>Ingredients</w:t>
+      </w:r>
+    </w:p>
+    <w:p>
+      <w:pPr>
+        <w:pStyle w:val="ListParagraph"/>
+        <w:numPr>
+          <w:ilvl w:val="0"/>
+          <w:numId w:val="16"/>
+        </w:numPr>
+        <w:spacing w:after="60" w:line="240" w:lineRule="auto"/>
+        <w:rPr>
+          <w:rFonts w:eastAsia="Times New Roman" w:cstheme="minorHAnsi"/>
+          <w:color w:val="545454"/>
+          <w:sz w:val="24"/>
+          <w:szCs w:val="24"/>
+          <w:shd w:val="clear" w:color="auto" w:fill="FFFFFF"/>
+        </w:rPr>
+      </w:pPr>
+      <w:r>
+        <w:rPr>
+          <w:rFonts w:eastAsia="Times New Roman" w:cstheme="minorHAnsi"/>
+          <w:color w:val="545454"/>
+          <w:sz w:val="24"/>
+          <w:szCs w:val="24"/>
+          <w:shd w:val="clear" w:color="auto" w:fill="FFFFFF"/>
+        </w:rPr>
+        <w:t>Directions</w:t>
+      </w:r>
+    </w:p>
+    <w:p>
+      <w:pPr>
+        <w:spacing w:after="60" w:line="240" w:lineRule="auto"/>
+        <w:ind w:left="360"/>
+        <w:rPr>
+          <w:rFonts w:eastAsia="Times New Roman" w:cstheme="minorHAnsi"/>
+          <w:color w:val="545454"/>
+          <w:sz w:val="24"/>
+          <w:szCs w:val="24"/>
+          <w:shd w:val="clear" w:color="auto" w:fill="FFFFFF"/>
+        </w:rPr>
+      </w:pPr>
+    </w:p>
+    <w:p>
+      <w:pPr>
         <w:shd w:val="clear" w:color="auto" w:fill="FFFFFF"/>
-        <w:spacing w:after="120" w:line="240" w:lineRule="auto"/>
+        <w:spacing w:after="60" w:line="240" w:lineRule="auto"/>
         <w:rPr>
           <w:rFonts w:eastAsia="Times New Roman" w:cstheme="minorHAnsi"/>
           <w:b/>
@@ -449,7 +613,7 @@
           <w:numId w:val="14"/>
         </w:numPr>
         <w:shd w:val="clear" w:color="auto" w:fill="FFFFFF"/>
-        <w:spacing w:after="120" w:line="240" w:lineRule="auto"/>
+        <w:spacing w:after="60" w:line="240" w:lineRule="auto"/>
         <w:rPr>
           <w:rFonts w:eastAsia="Times New Roman" w:cstheme="minorHAnsi"/>
           <w:color w:val="545454"/>
@@ -475,7 +639,7 @@
           <w:numId w:val="14"/>
         </w:numPr>
         <w:shd w:val="clear" w:color="auto" w:fill="FFFFFF"/>
-        <w:spacing w:after="120" w:line="240" w:lineRule="auto"/>
+        <w:spacing w:after="60" w:line="240" w:lineRule="auto"/>
         <w:rPr>
           <w:rFonts w:eastAsia="Times New Roman" w:cstheme="minorHAnsi"/>
           <w:color w:val="545454"/>
@@ -501,7 +665,7 @@
           <w:numId w:val="14"/>
         </w:numPr>
         <w:shd w:val="clear" w:color="auto" w:fill="FFFFFF"/>
-        <w:spacing w:after="120" w:line="240" w:lineRule="auto"/>
+        <w:spacing w:after="60" w:line="240" w:lineRule="auto"/>
         <w:rPr>
           <w:rFonts w:eastAsia="Times New Roman" w:cstheme="minorHAnsi"/>
           <w:color w:val="545454"/>
@@ -517,137 +681,6 @@
           <w:szCs w:val="24"/>
         </w:rPr>
         <w:t>Recipe ownership</w:t>
-      </w:r>
-    </w:p>
-    <w:p>
-      <w:pPr>
-        <w:pStyle w:val="ListParagraph"/>
-        <w:shd w:val="clear" w:color="auto" w:fill="FFFFFF"/>
-        <w:spacing w:after="120" w:line="240" w:lineRule="auto"/>
-        <w:ind w:left="360"/>
-        <w:rPr>
-          <w:rFonts w:eastAsia="Times New Roman" w:cstheme="minorHAnsi"/>
-          <w:color w:val="545454"/>
-          <w:sz w:val="24"/>
-          <w:szCs w:val="24"/>
-        </w:rPr>
-      </w:pPr>
-    </w:p>
-    <w:p>
-      <w:pPr>
-        <w:pStyle w:val="ListParagraph"/>
-        <w:shd w:val="clear" w:color="auto" w:fill="FFFFFF"/>
-        <w:spacing w:after="120" w:line="240" w:lineRule="auto"/>
-        <w:ind w:left="0"/>
-        <w:rPr>
-          <w:rFonts w:eastAsia="Times New Roman" w:cstheme="minorHAnsi"/>
-          <w:b/>
-          <w:bCs/>
-          <w:color w:val="545454"/>
-          <w:sz w:val="28"/>
-          <w:szCs w:val="28"/>
-        </w:rPr>
-      </w:pPr>
-    </w:p>
-    <w:p>
-      <w:pPr>
-        <w:pStyle w:val="ListParagraph"/>
-        <w:shd w:val="clear" w:color="auto" w:fill="FFFFFF"/>
-        <w:spacing w:after="120" w:line="240" w:lineRule="auto"/>
-        <w:ind w:left="0"/>
-        <w:rPr>
-          <w:rFonts w:eastAsia="Times New Roman" w:cstheme="minorHAnsi"/>
-          <w:b/>
-          <w:bCs/>
-          <w:color w:val="545454"/>
-          <w:sz w:val="28"/>
-          <w:szCs w:val="28"/>
-        </w:rPr>
-      </w:pPr>
-      <w:r>
-        <w:rPr>
-          <w:rFonts w:eastAsia="Times New Roman" w:cstheme="minorHAnsi"/>
-          <w:b/>
-          <w:bCs/>
-          <w:color w:val="545454"/>
-          <w:sz w:val="28"/>
-          <w:szCs w:val="28"/>
-        </w:rPr>
-        <w:t xml:space="preserve">Future </w:t>
-      </w:r>
-      <w:r>
-        <w:rPr>
-          <w:rFonts w:eastAsia="Times New Roman" w:cstheme="minorHAnsi"/>
-          <w:b/>
-          <w:bCs/>
-          <w:color w:val="545454"/>
-          <w:sz w:val="28"/>
-          <w:szCs w:val="28"/>
-        </w:rPr>
-        <w:t>Development</w:t>
-      </w:r>
-      <w:r>
-        <w:rPr>
-          <w:rFonts w:eastAsia="Times New Roman" w:cstheme="minorHAnsi"/>
-          <w:b/>
-          <w:bCs/>
-          <w:color w:val="545454"/>
-          <w:sz w:val="28"/>
-          <w:szCs w:val="28"/>
-        </w:rPr>
-        <w:t>:</w:t>
-      </w:r>
-    </w:p>
-    <w:p>
-      <w:pPr>
-        <w:pStyle w:val="ListParagraph"/>
-        <w:shd w:val="clear" w:color="auto" w:fill="FFFFFF"/>
-        <w:spacing w:after="120" w:line="240" w:lineRule="auto"/>
-        <w:ind w:left="0"/>
-        <w:rPr>
-          <w:rFonts w:eastAsia="Times New Roman" w:cstheme="minorHAnsi"/>
-          <w:b/>
-          <w:bCs/>
-          <w:color w:val="545454"/>
-          <w:sz w:val="28"/>
-          <w:szCs w:val="28"/>
-        </w:rPr>
-      </w:pPr>
-    </w:p>
-    <w:p>
-      <w:pPr>
-        <w:shd w:val="clear" w:color="auto" w:fill="FFFFFF"/>
-        <w:spacing w:after="120" w:line="240" w:lineRule="auto"/>
-        <w:rPr>
-          <w:rFonts w:eastAsia="Times New Roman" w:cstheme="minorHAnsi"/>
-          <w:b/>
-          <w:bCs/>
-          <w:color w:val="545454"/>
-          <w:sz w:val="24"/>
-          <w:szCs w:val="24"/>
-        </w:rPr>
-      </w:pPr>
-      <w:r>
-        <w:rPr>
-          <w:rFonts w:eastAsia="Times New Roman" w:cstheme="minorHAnsi"/>
-          <w:b/>
-          <w:bCs/>
-          <w:color w:val="545454"/>
-          <w:sz w:val="24"/>
-          <w:szCs w:val="24"/>
-        </w:rPr>
-        <w:t>Version 2.0</w:t>
-      </w:r>
-      <w:r>
-        <w:rPr>
-          <w:rFonts w:eastAsia="Times New Roman" w:cstheme="minorHAnsi"/>
-          <w:b/>
-          <w:bCs/>
-          <w:color w:val="545454"/>
-          <w:sz w:val="24"/>
-          <w:szCs w:val="24"/>
-        </w:rPr>
-        <w:t>:</w:t>
       </w:r>
     </w:p>
     <w:p>
@@ -655,142 +688,331 @@
         <w:pStyle w:val="ListParagraph"/>
         <w:numPr>
           <w:ilvl w:val="0"/>
-          <w:numId w:val="17"/>
+          <w:numId w:val="14"/>
         </w:numPr>
         <w:shd w:val="clear" w:color="auto" w:fill="FFFFFF"/>
-        <w:spacing w:after="120" w:line="240" w:lineRule="auto"/>
-        <w:rPr>
-          <w:rFonts w:eastAsia="Times New Roman" w:cstheme="minorHAnsi"/>
-          <w:color w:val="545454"/>
-          <w:sz w:val="24"/>
-          <w:szCs w:val="24"/>
-        </w:rPr>
-      </w:pPr>
-      <w:r>
-        <w:rPr>
-          <w:rFonts w:eastAsia="Times New Roman" w:cstheme="minorHAnsi"/>
-          <w:color w:val="545454"/>
-          <w:sz w:val="24"/>
-          <w:szCs w:val="24"/>
-        </w:rPr>
-        <w:t>U</w:t>
-      </w:r>
-      <w:r>
-        <w:rPr>
-          <w:rFonts w:eastAsia="Times New Roman" w:cstheme="minorHAnsi"/>
-          <w:color w:val="545454"/>
-          <w:sz w:val="24"/>
-          <w:szCs w:val="24"/>
-        </w:rPr>
-        <w:t>ser accounts</w:t>
-      </w:r>
+        <w:spacing w:after="60" w:line="240" w:lineRule="auto"/>
+        <w:rPr>
+          <w:rFonts w:eastAsia="Times New Roman" w:cstheme="minorHAnsi"/>
+          <w:color w:val="545454"/>
+          <w:sz w:val="24"/>
+          <w:szCs w:val="24"/>
+        </w:rPr>
+      </w:pPr>
+      <w:r>
+        <w:rPr>
+          <w:rFonts w:eastAsia="Times New Roman" w:cstheme="minorHAnsi"/>
+          <w:color w:val="545454"/>
+          <w:sz w:val="24"/>
+          <w:szCs w:val="24"/>
+        </w:rPr>
+        <w:t>Search</w:t>
+      </w:r>
+    </w:p>
+    <w:p>
+      <w:pPr>
+        <w:pStyle w:val="ListParagraph"/>
+        <w:shd w:val="clear" w:color="auto" w:fill="FFFFFF"/>
+        <w:spacing w:after="60" w:line="240" w:lineRule="auto"/>
+        <w:ind w:left="0"/>
+        <w:rPr>
+          <w:rFonts w:eastAsia="Times New Roman" w:cstheme="minorHAnsi"/>
+          <w:b/>
+          <w:bCs/>
+          <w:color w:val="545454"/>
+          <w:sz w:val="28"/>
+          <w:szCs w:val="28"/>
+        </w:rPr>
+      </w:pPr>
+    </w:p>
+    <w:p>
+      <w:pPr>
+        <w:pStyle w:val="ListParagraph"/>
+        <w:shd w:val="clear" w:color="auto" w:fill="FFFFFF"/>
+        <w:spacing w:after="60" w:line="240" w:lineRule="auto"/>
+        <w:ind w:left="0"/>
+        <w:rPr>
+          <w:rFonts w:eastAsia="Times New Roman" w:cstheme="minorHAnsi"/>
+          <w:b/>
+          <w:bCs/>
+          <w:color w:val="545454"/>
+          <w:sz w:val="28"/>
+          <w:szCs w:val="28"/>
+        </w:rPr>
+      </w:pPr>
+      <w:r>
+        <w:rPr>
+          <w:rFonts w:eastAsia="Times New Roman" w:cstheme="minorHAnsi"/>
+          <w:b/>
+          <w:bCs/>
+          <w:color w:val="545454"/>
+          <w:sz w:val="28"/>
+          <w:szCs w:val="28"/>
+        </w:rPr>
+        <w:t xml:space="preserve">Future </w:t>
+      </w:r>
+      <w:r>
+        <w:rPr>
+          <w:rFonts w:eastAsia="Times New Roman" w:cstheme="minorHAnsi"/>
+          <w:b/>
+          <w:bCs/>
+          <w:color w:val="545454"/>
+          <w:sz w:val="28"/>
+          <w:szCs w:val="28"/>
+        </w:rPr>
+        <w:t>Development</w:t>
+      </w:r>
+      <w:r>
+        <w:rPr>
+          <w:rFonts w:eastAsia="Times New Roman" w:cstheme="minorHAnsi"/>
+          <w:b/>
+          <w:bCs/>
+          <w:color w:val="545454"/>
+          <w:sz w:val="28"/>
+          <w:szCs w:val="28"/>
+        </w:rPr>
+        <w:t>:</w:t>
+      </w:r>
+    </w:p>
+    <w:p>
+      <w:pPr>
+        <w:pStyle w:val="ListParagraph"/>
+        <w:shd w:val="clear" w:color="auto" w:fill="FFFFFF"/>
+        <w:spacing w:after="60" w:line="240" w:lineRule="auto"/>
+        <w:ind w:left="0"/>
+        <w:rPr>
+          <w:rFonts w:eastAsia="Times New Roman" w:cstheme="minorHAnsi"/>
+          <w:b/>
+          <w:bCs/>
+          <w:color w:val="545454"/>
+          <w:sz w:val="28"/>
+          <w:szCs w:val="28"/>
+        </w:rPr>
+      </w:pPr>
     </w:p>
     <w:p>
       <w:pPr>
         <w:pStyle w:val="ListParagraph"/>
         <w:numPr>
           <w:ilvl w:val="0"/>
-          <w:numId w:val="17"/>
+          <w:numId w:val="20"/>
         </w:numPr>
         <w:shd w:val="clear" w:color="auto" w:fill="FFFFFF"/>
-        <w:spacing w:after="120" w:line="240" w:lineRule="auto"/>
-        <w:rPr>
-          <w:rFonts w:eastAsia="Times New Roman" w:cstheme="minorHAnsi"/>
-          <w:color w:val="545454"/>
-          <w:sz w:val="24"/>
-          <w:szCs w:val="24"/>
-        </w:rPr>
-      </w:pPr>
-      <w:r>
-        <w:rPr>
-          <w:rFonts w:eastAsia="Times New Roman" w:cstheme="minorHAnsi"/>
-          <w:color w:val="545454"/>
-          <w:sz w:val="24"/>
-          <w:szCs w:val="24"/>
-        </w:rPr>
-        <w:t>L</w:t>
-      </w:r>
-      <w:r>
-        <w:rPr>
-          <w:rFonts w:eastAsia="Times New Roman" w:cstheme="minorHAnsi"/>
-          <w:color w:val="545454"/>
-          <w:sz w:val="24"/>
-          <w:szCs w:val="24"/>
-        </w:rPr>
-        <w:t>ogin authentication</w:t>
-      </w:r>
+        <w:spacing w:after="60" w:line="240" w:lineRule="auto"/>
+        <w:rPr>
+          <w:rFonts w:eastAsia="Times New Roman" w:cstheme="minorHAnsi"/>
+          <w:b/>
+          <w:bCs/>
+          <w:color w:val="545454"/>
+          <w:sz w:val="24"/>
+          <w:szCs w:val="24"/>
+        </w:rPr>
+      </w:pPr>
+      <w:r>
+        <w:rPr>
+          <w:rFonts w:eastAsia="Times New Roman" w:cstheme="minorHAnsi"/>
+          <w:b/>
+          <w:bCs/>
+          <w:color w:val="545454"/>
+          <w:sz w:val="24"/>
+          <w:szCs w:val="24"/>
+        </w:rPr>
+        <w:t>Version 2.0</w:t>
+      </w:r>
+      <w:r>
+        <w:rPr>
+          <w:rFonts w:eastAsia="Times New Roman" w:cstheme="minorHAnsi"/>
+          <w:b/>
+          <w:bCs/>
+          <w:color w:val="545454"/>
+          <w:sz w:val="24"/>
+          <w:szCs w:val="24"/>
+        </w:rPr>
+        <w:t>:</w:t>
+      </w:r>
+    </w:p>
+    <w:p>
+      <w:pPr>
+        <w:pStyle w:val="ListParagraph"/>
+        <w:numPr>
+          <w:ilvl w:val="1"/>
+          <w:numId w:val="20"/>
+        </w:numPr>
+        <w:shd w:val="clear" w:color="auto" w:fill="FFFFFF"/>
+        <w:spacing w:after="60" w:line="240" w:lineRule="auto"/>
+        <w:rPr>
+          <w:rFonts w:eastAsia="Times New Roman" w:cstheme="minorHAnsi"/>
+          <w:color w:val="545454"/>
+          <w:sz w:val="24"/>
+          <w:szCs w:val="24"/>
+        </w:rPr>
+      </w:pPr>
+      <w:r>
+        <w:rPr>
+          <w:rFonts w:eastAsia="Times New Roman" w:cstheme="minorHAnsi"/>
+          <w:color w:val="545454"/>
+          <w:sz w:val="24"/>
+          <w:szCs w:val="24"/>
+        </w:rPr>
+        <w:t>Add search functionality</w:t>
+      </w:r>
+    </w:p>
+    <w:p>
+      <w:pPr>
+        <w:shd w:val="clear" w:color="auto" w:fill="FFFFFF"/>
+        <w:spacing w:after="60" w:line="240" w:lineRule="auto"/>
+        <w:ind w:left="360"/>
+        <w:rPr>
+          <w:rFonts w:eastAsia="Times New Roman" w:cstheme="minorHAnsi"/>
+          <w:color w:val="545454"/>
+          <w:sz w:val="24"/>
+          <w:szCs w:val="24"/>
+        </w:rPr>
+      </w:pPr>
     </w:p>
     <w:p>
       <w:pPr>
         <w:pStyle w:val="ListParagraph"/>
         <w:numPr>
           <w:ilvl w:val="0"/>
-          <w:numId w:val="17"/>
+          <w:numId w:val="20"/>
         </w:numPr>
         <w:shd w:val="clear" w:color="auto" w:fill="FFFFFF"/>
-        <w:spacing w:after="120" w:line="240" w:lineRule="auto"/>
-        <w:rPr>
-          <w:rFonts w:eastAsia="Times New Roman" w:cstheme="minorHAnsi"/>
-          <w:color w:val="545454"/>
-          <w:sz w:val="24"/>
-          <w:szCs w:val="24"/>
-        </w:rPr>
-      </w:pPr>
-      <w:r>
-        <w:rPr>
-          <w:rFonts w:eastAsia="Times New Roman" w:cstheme="minorHAnsi"/>
-          <w:color w:val="545454"/>
-          <w:sz w:val="24"/>
-          <w:szCs w:val="24"/>
-        </w:rPr>
-        <w:t>R</w:t>
-      </w:r>
-      <w:r>
-        <w:rPr>
-          <w:rFonts w:eastAsia="Times New Roman" w:cstheme="minorHAnsi"/>
-          <w:color w:val="545454"/>
-          <w:sz w:val="24"/>
-          <w:szCs w:val="24"/>
-        </w:rPr>
-        <w:t>ecipe ownership</w:t>
+        <w:spacing w:after="60" w:line="240" w:lineRule="auto"/>
+        <w:rPr>
+          <w:rFonts w:eastAsia="Times New Roman" w:cstheme="minorHAnsi"/>
+          <w:b/>
+          <w:bCs/>
+          <w:color w:val="545454"/>
+          <w:sz w:val="24"/>
+          <w:szCs w:val="24"/>
+        </w:rPr>
+      </w:pPr>
+      <w:r>
+        <w:rPr>
+          <w:rFonts w:eastAsia="Times New Roman" w:cstheme="minorHAnsi"/>
+          <w:b/>
+          <w:bCs/>
+          <w:color w:val="545454"/>
+          <w:sz w:val="24"/>
+          <w:szCs w:val="24"/>
+        </w:rPr>
+        <w:t>Version 3.0:</w:t>
       </w:r>
     </w:p>
     <w:p>
       <w:pPr>
         <w:pStyle w:val="ListParagraph"/>
         <w:numPr>
-          <w:ilvl w:val="0"/>
-          <w:numId w:val="17"/>
+          <w:ilvl w:val="1"/>
+          <w:numId w:val="20"/>
         </w:numPr>
         <w:shd w:val="clear" w:color="auto" w:fill="FFFFFF"/>
-        <w:spacing w:after="120" w:line="240" w:lineRule="auto"/>
-        <w:rPr>
-          <w:rFonts w:eastAsia="Times New Roman" w:cstheme="minorHAnsi"/>
-          <w:color w:val="545454"/>
-          <w:sz w:val="24"/>
-          <w:szCs w:val="24"/>
-        </w:rPr>
-      </w:pPr>
-      <w:r>
-        <w:rPr>
-          <w:rFonts w:eastAsia="Times New Roman" w:cstheme="minorHAnsi"/>
-          <w:color w:val="545454"/>
-          <w:sz w:val="24"/>
-          <w:szCs w:val="24"/>
-        </w:rPr>
-        <w:t xml:space="preserve">Restrict edit and delete </w:t>
-      </w:r>
-      <w:r>
-        <w:rPr>
-          <w:rFonts w:eastAsia="Times New Roman" w:cstheme="minorHAnsi"/>
-          <w:color w:val="545454"/>
-          <w:sz w:val="24"/>
-          <w:szCs w:val="24"/>
-        </w:rPr>
-        <w:t xml:space="preserve">functionality to recipes’ respective owners </w:t>
-      </w:r>
-      <w:bookmarkStart w:id="0" w:name="_GoBack"/>
-      <w:bookmarkEnd w:id="0"/>
+        <w:spacing w:after="60" w:line="240" w:lineRule="auto"/>
+        <w:rPr>
+          <w:rFonts w:eastAsia="Times New Roman" w:cstheme="minorHAnsi"/>
+          <w:color w:val="545454"/>
+          <w:sz w:val="24"/>
+          <w:szCs w:val="24"/>
+        </w:rPr>
+      </w:pPr>
+      <w:r>
+        <w:rPr>
+          <w:rFonts w:eastAsia="Times New Roman" w:cstheme="minorHAnsi"/>
+          <w:color w:val="545454"/>
+          <w:sz w:val="24"/>
+          <w:szCs w:val="24"/>
+        </w:rPr>
+        <w:t>U</w:t>
+      </w:r>
+      <w:r>
+        <w:rPr>
+          <w:rFonts w:eastAsia="Times New Roman" w:cstheme="minorHAnsi"/>
+          <w:color w:val="545454"/>
+          <w:sz w:val="24"/>
+          <w:szCs w:val="24"/>
+        </w:rPr>
+        <w:t>ser accounts</w:t>
+      </w:r>
+    </w:p>
+    <w:p>
+      <w:pPr>
+        <w:pStyle w:val="ListParagraph"/>
+        <w:numPr>
+          <w:ilvl w:val="1"/>
+          <w:numId w:val="20"/>
+        </w:numPr>
+        <w:shd w:val="clear" w:color="auto" w:fill="FFFFFF"/>
+        <w:spacing w:after="60" w:line="240" w:lineRule="auto"/>
+        <w:rPr>
+          <w:rFonts w:eastAsia="Times New Roman" w:cstheme="minorHAnsi"/>
+          <w:color w:val="545454"/>
+          <w:sz w:val="24"/>
+          <w:szCs w:val="24"/>
+        </w:rPr>
+      </w:pPr>
+      <w:r>
+        <w:rPr>
+          <w:rFonts w:eastAsia="Times New Roman" w:cstheme="minorHAnsi"/>
+          <w:color w:val="545454"/>
+          <w:sz w:val="24"/>
+          <w:szCs w:val="24"/>
+        </w:rPr>
+        <w:t>L</w:t>
+      </w:r>
+      <w:r>
+        <w:rPr>
+          <w:rFonts w:eastAsia="Times New Roman" w:cstheme="minorHAnsi"/>
+          <w:color w:val="545454"/>
+          <w:sz w:val="24"/>
+          <w:szCs w:val="24"/>
+        </w:rPr>
+        <w:t>ogin authentication</w:t>
+      </w:r>
+    </w:p>
+    <w:p>
+      <w:pPr>
+        <w:pStyle w:val="ListParagraph"/>
+        <w:numPr>
+          <w:ilvl w:val="1"/>
+          <w:numId w:val="20"/>
+        </w:numPr>
+        <w:shd w:val="clear" w:color="auto" w:fill="FFFFFF"/>
+        <w:spacing w:after="60" w:line="240" w:lineRule="auto"/>
+        <w:rPr>
+          <w:rFonts w:eastAsia="Times New Roman" w:cstheme="minorHAnsi"/>
+          <w:color w:val="545454"/>
+          <w:sz w:val="24"/>
+          <w:szCs w:val="24"/>
+        </w:rPr>
+      </w:pPr>
+      <w:r>
+        <w:rPr>
+          <w:rFonts w:eastAsia="Times New Roman" w:cstheme="minorHAnsi"/>
+          <w:color w:val="545454"/>
+          <w:sz w:val="24"/>
+          <w:szCs w:val="24"/>
+        </w:rPr>
+        <w:t>R</w:t>
+      </w:r>
+      <w:r>
+        <w:rPr>
+          <w:rFonts w:eastAsia="Times New Roman" w:cstheme="minorHAnsi"/>
+          <w:color w:val="545454"/>
+          <w:sz w:val="24"/>
+          <w:szCs w:val="24"/>
+        </w:rPr>
+        <w:t>ecipe ownershi</w:t>
+      </w:r>
+      <w:r>
+        <w:rPr>
+          <w:rFonts w:eastAsia="Times New Roman" w:cstheme="minorHAnsi"/>
+          <w:color w:val="545454"/>
+          <w:sz w:val="24"/>
+          <w:szCs w:val="24"/>
+        </w:rPr>
+        <w:t>p</w:t>
+      </w:r>
     </w:p>
     <w:sectPr>
       <w:pgSz w:w="12240" w:h="15840"/>
@@ -1346,6 +1568,119 @@
     </w:lvl>
   </w:abstractNum>
   <w:abstractNum w:abstractNumId="5" w15:restartNumberingAfterBreak="0">
+    <w:nsid w:val="30171739"/>
+    <w:multiLevelType w:val="hybridMultilevel"/>
+    <w:tmpl w:val="3028B4C8"/>
+    <w:lvl w:ilvl="0" w:tplc="04090001">
+      <w:start w:val="1"/>
+      <w:numFmt w:val="bullet"/>
+      <w:lvlText w:val=""/>
+      <w:lvlJc w:val="left"/>
+      <w:pPr>
+        <w:ind w:left="720" w:hanging="360"/>
+      </w:pPr>
+      <w:rPr>
+        <w:rFonts w:ascii="Symbol" w:hAnsi="Symbol" w:hint="default"/>
+      </w:rPr>
+    </w:lvl>
+    <w:lvl w:ilvl="1" w:tplc="04090003" w:tentative="1">
+      <w:start w:val="1"/>
+      <w:numFmt w:val="bullet"/>
+      <w:lvlText w:val="o"/>
+      <w:lvlJc w:val="left"/>
+      <w:pPr>
+        <w:ind w:left="1440" w:hanging="360"/>
+      </w:pPr>
+      <w:rPr>
+        <w:rFonts w:ascii="Courier New" w:hAnsi="Courier New" w:cs="Courier New" w:hint="default"/>
+      </w:rPr>
+    </w:lvl>
+    <w:lvl w:ilvl="2" w:tplc="04090005" w:tentative="1">
+      <w:start w:val="1"/>
+      <w:numFmt w:val="bullet"/>
+      <w:lvlText w:val=""/>
+      <w:lvlJc w:val="left"/>
+      <w:pPr>
+        <w:ind w:left="2160" w:hanging="360"/>
+      </w:pPr>
+      <w:rPr>
+        <w:rFonts w:ascii="Wingdings" w:hAnsi="Wingdings" w:hint="default"/>
+      </w:rPr>
+    </w:lvl>
+    <w:lvl w:ilvl="3" w:tplc="04090001" w:tentative="1">
+      <w:start w:val="1"/>
+      <w:numFmt w:val="bullet"/>
+      <w:lvlText w:val=""/>
+      <w:lvlJc w:val="left"/>
+      <w:pPr>
+        <w:ind w:left="2880" w:hanging="360"/>
+      </w:pPr>
+      <w:rPr>
+        <w:rFonts w:ascii="Symbol" w:hAnsi="Symbol" w:hint="default"/>
+      </w:rPr>
+    </w:lvl>
+    <w:lvl w:ilvl="4" w:tplc="04090003" w:tentative="1">
+      <w:start w:val="1"/>
+      <w:numFmt w:val="bullet"/>
+      <w:lvlText w:val="o"/>
+      <w:lvlJc w:val="left"/>
+      <w:pPr>
+        <w:ind w:left="3600" w:hanging="360"/>
+      </w:pPr>
+      <w:rPr>
+        <w:rFonts w:ascii="Courier New" w:hAnsi="Courier New" w:cs="Courier New" w:hint="default"/>
+      </w:rPr>
+    </w:lvl>
+    <w:lvl w:ilvl="5" w:tplc="04090005" w:tentative="1">
+      <w:start w:val="1"/>
+      <w:numFmt w:val="bullet"/>
+      <w:lvlText w:val=""/>
+      <w:lvlJc w:val="left"/>
+      <w:pPr>
+        <w:ind w:left="4320" w:hanging="360"/>
+      </w:pPr>
+      <w:rPr>
+        <w:rFonts w:ascii="Wingdings" w:hAnsi="Wingdings" w:hint="default"/>
+      </w:rPr>
+    </w:lvl>
+    <w:lvl w:ilvl="6" w:tplc="04090001" w:tentative="1">
+      <w:start w:val="1"/>
+      <w:numFmt w:val="bullet"/>
+      <w:lvlText w:val=""/>
+      <w:lvlJc w:val="left"/>
+      <w:pPr>
+        <w:ind w:left="5040" w:hanging="360"/>
+      </w:pPr>
+      <w:rPr>
+        <w:rFonts w:ascii="Symbol" w:hAnsi="Symbol" w:hint="default"/>
+      </w:rPr>
+    </w:lvl>
+    <w:lvl w:ilvl="7" w:tplc="04090003" w:tentative="1">
+      <w:start w:val="1"/>
+      <w:numFmt w:val="bullet"/>
+      <w:lvlText w:val="o"/>
+      <w:lvlJc w:val="left"/>
+      <w:pPr>
+        <w:ind w:left="5760" w:hanging="360"/>
+      </w:pPr>
+      <w:rPr>
+        <w:rFonts w:ascii="Courier New" w:hAnsi="Courier New" w:cs="Courier New" w:hint="default"/>
+      </w:rPr>
+    </w:lvl>
+    <w:lvl w:ilvl="8" w:tplc="04090005" w:tentative="1">
+      <w:start w:val="1"/>
+      <w:numFmt w:val="bullet"/>
+      <w:lvlText w:val=""/>
+      <w:lvlJc w:val="left"/>
+      <w:pPr>
+        <w:ind w:left="6480" w:hanging="360"/>
+      </w:pPr>
+      <w:rPr>
+        <w:rFonts w:ascii="Wingdings" w:hAnsi="Wingdings" w:hint="default"/>
+      </w:rPr>
+    </w:lvl>
+  </w:abstractNum>
+  <w:abstractNum w:abstractNumId="6" w15:restartNumberingAfterBreak="0">
     <w:nsid w:val="311811E7"/>
     <w:multiLevelType w:val="hybridMultilevel"/>
     <w:tmpl w:val="317CF39E"/>
@@ -1458,7 +1793,7 @@
       </w:rPr>
     </w:lvl>
   </w:abstractNum>
-  <w:abstractNum w:abstractNumId="6" w15:restartNumberingAfterBreak="0">
+  <w:abstractNum w:abstractNumId="7" w15:restartNumberingAfterBreak="0">
     <w:nsid w:val="387F2495"/>
     <w:multiLevelType w:val="hybridMultilevel"/>
     <w:tmpl w:val="EB06DE5C"/>
@@ -1571,7 +1906,7 @@
       </w:rPr>
     </w:lvl>
   </w:abstractNum>
-  <w:abstractNum w:abstractNumId="7" w15:restartNumberingAfterBreak="0">
+  <w:abstractNum w:abstractNumId="8" w15:restartNumberingAfterBreak="0">
     <w:nsid w:val="39F53DDE"/>
     <w:multiLevelType w:val="hybridMultilevel"/>
     <w:tmpl w:val="63204424"/>
@@ -1684,7 +2019,7 @@
       </w:rPr>
     </w:lvl>
   </w:abstractNum>
-  <w:abstractNum w:abstractNumId="8" w15:restartNumberingAfterBreak="0">
+  <w:abstractNum w:abstractNumId="9" w15:restartNumberingAfterBreak="0">
     <w:nsid w:val="3D825A38"/>
     <w:multiLevelType w:val="multilevel"/>
     <w:tmpl w:val="AF12BB7A"/>
@@ -1833,7 +2168,120 @@
       </w:rPr>
     </w:lvl>
   </w:abstractNum>
-  <w:abstractNum w:abstractNumId="9" w15:restartNumberingAfterBreak="0">
+  <w:abstractNum w:abstractNumId="10" w15:restartNumberingAfterBreak="0">
+    <w:nsid w:val="42C23D8D"/>
+    <w:multiLevelType w:val="hybridMultilevel"/>
+    <w:tmpl w:val="25F0E2F8"/>
+    <w:lvl w:ilvl="0" w:tplc="04090001">
+      <w:start w:val="1"/>
+      <w:numFmt w:val="bullet"/>
+      <w:lvlText w:val=""/>
+      <w:lvlJc w:val="left"/>
+      <w:pPr>
+        <w:ind w:left="720" w:hanging="360"/>
+      </w:pPr>
+      <w:rPr>
+        <w:rFonts w:ascii="Symbol" w:hAnsi="Symbol" w:hint="default"/>
+      </w:rPr>
+    </w:lvl>
+    <w:lvl w:ilvl="1" w:tplc="04090003">
+      <w:start w:val="1"/>
+      <w:numFmt w:val="bullet"/>
+      <w:lvlText w:val="o"/>
+      <w:lvlJc w:val="left"/>
+      <w:pPr>
+        <w:ind w:left="1440" w:hanging="360"/>
+      </w:pPr>
+      <w:rPr>
+        <w:rFonts w:ascii="Courier New" w:hAnsi="Courier New" w:cs="Courier New" w:hint="default"/>
+      </w:rPr>
+    </w:lvl>
+    <w:lvl w:ilvl="2" w:tplc="04090005" w:tentative="1">
+      <w:start w:val="1"/>
+      <w:numFmt w:val="bullet"/>
+      <w:lvlText w:val=""/>
+      <w:lvlJc w:val="left"/>
+      <w:pPr>
+        <w:ind w:left="2160" w:hanging="360"/>
+      </w:pPr>
+      <w:rPr>
+        <w:rFonts w:ascii="Wingdings" w:hAnsi="Wingdings" w:hint="default"/>
+      </w:rPr>
+    </w:lvl>
+    <w:lvl w:ilvl="3" w:tplc="04090001" w:tentative="1">
+      <w:start w:val="1"/>
+      <w:numFmt w:val="bullet"/>
+      <w:lvlText w:val=""/>
+      <w:lvlJc w:val="left"/>
+      <w:pPr>
+        <w:ind w:left="2880" w:hanging="360"/>
+      </w:pPr>
+      <w:rPr>
+        <w:rFonts w:ascii="Symbol" w:hAnsi="Symbol" w:hint="default"/>
+      </w:rPr>
+    </w:lvl>
+    <w:lvl w:ilvl="4" w:tplc="04090003" w:tentative="1">
+      <w:start w:val="1"/>
+      <w:numFmt w:val="bullet"/>
+      <w:lvlText w:val="o"/>
+      <w:lvlJc w:val="left"/>
+      <w:pPr>
+        <w:ind w:left="3600" w:hanging="360"/>
+      </w:pPr>
+      <w:rPr>
+        <w:rFonts w:ascii="Courier New" w:hAnsi="Courier New" w:cs="Courier New" w:hint="default"/>
+      </w:rPr>
+    </w:lvl>
+    <w:lvl w:ilvl="5" w:tplc="04090005" w:tentative="1">
+      <w:start w:val="1"/>
+      <w:numFmt w:val="bullet"/>
+      <w:lvlText w:val=""/>
+      <w:lvlJc w:val="left"/>
+      <w:pPr>
+        <w:ind w:left="4320" w:hanging="360"/>
+      </w:pPr>
+      <w:rPr>
+        <w:rFonts w:ascii="Wingdings" w:hAnsi="Wingdings" w:hint="default"/>
+      </w:rPr>
+    </w:lvl>
+    <w:lvl w:ilvl="6" w:tplc="04090001" w:tentative="1">
+      <w:start w:val="1"/>
+      <w:numFmt w:val="bullet"/>
+      <w:lvlText w:val=""/>
+      <w:lvlJc w:val="left"/>
+      <w:pPr>
+        <w:ind w:left="5040" w:hanging="360"/>
+      </w:pPr>
+      <w:rPr>
+        <w:rFonts w:ascii="Symbol" w:hAnsi="Symbol" w:hint="default"/>
+      </w:rPr>
+    </w:lvl>
+    <w:lvl w:ilvl="7" w:tplc="04090003" w:tentative="1">
+      <w:start w:val="1"/>
+      <w:numFmt w:val="bullet"/>
+      <w:lvlText w:val="o"/>
+      <w:lvlJc w:val="left"/>
+      <w:pPr>
+        <w:ind w:left="5760" w:hanging="360"/>
+      </w:pPr>
+      <w:rPr>
+        <w:rFonts w:ascii="Courier New" w:hAnsi="Courier New" w:cs="Courier New" w:hint="default"/>
+      </w:rPr>
+    </w:lvl>
+    <w:lvl w:ilvl="8" w:tplc="04090005" w:tentative="1">
+      <w:start w:val="1"/>
+      <w:numFmt w:val="bullet"/>
+      <w:lvlText w:val=""/>
+      <w:lvlJc w:val="left"/>
+      <w:pPr>
+        <w:ind w:left="6480" w:hanging="360"/>
+      </w:pPr>
+      <w:rPr>
+        <w:rFonts w:ascii="Wingdings" w:hAnsi="Wingdings" w:hint="default"/>
+      </w:rPr>
+    </w:lvl>
+  </w:abstractNum>
+  <w:abstractNum w:abstractNumId="11" w15:restartNumberingAfterBreak="0">
     <w:nsid w:val="4ED92192"/>
     <w:multiLevelType w:val="hybridMultilevel"/>
     <w:tmpl w:val="1570EF6A"/>
@@ -1946,7 +2394,7 @@
       </w:rPr>
     </w:lvl>
   </w:abstractNum>
-  <w:abstractNum w:abstractNumId="10" w15:restartNumberingAfterBreak="0">
+  <w:abstractNum w:abstractNumId="12" w15:restartNumberingAfterBreak="0">
     <w:nsid w:val="50521837"/>
     <w:multiLevelType w:val="hybridMultilevel"/>
     <w:tmpl w:val="924AC2F4"/>
@@ -2035,7 +2483,7 @@
       </w:pPr>
     </w:lvl>
   </w:abstractNum>
-  <w:abstractNum w:abstractNumId="11" w15:restartNumberingAfterBreak="0">
+  <w:abstractNum w:abstractNumId="13" w15:restartNumberingAfterBreak="0">
     <w:nsid w:val="59FF51DF"/>
     <w:multiLevelType w:val="hybridMultilevel"/>
     <w:tmpl w:val="4A621C6A"/>
@@ -2148,7 +2596,7 @@
       </w:rPr>
     </w:lvl>
   </w:abstractNum>
-  <w:abstractNum w:abstractNumId="12" w15:restartNumberingAfterBreak="0">
+  <w:abstractNum w:abstractNumId="14" w15:restartNumberingAfterBreak="0">
     <w:nsid w:val="63601555"/>
     <w:multiLevelType w:val="hybridMultilevel"/>
     <w:tmpl w:val="174051BE"/>
@@ -2261,7 +2709,7 @@
       </w:rPr>
     </w:lvl>
   </w:abstractNum>
-  <w:abstractNum w:abstractNumId="13" w15:restartNumberingAfterBreak="0">
+  <w:abstractNum w:abstractNumId="15" w15:restartNumberingAfterBreak="0">
     <w:nsid w:val="6BB67966"/>
     <w:multiLevelType w:val="multilevel"/>
     <w:tmpl w:val="2342DBA8"/>
@@ -2410,7 +2858,7 @@
       </w:rPr>
     </w:lvl>
   </w:abstractNum>
-  <w:abstractNum w:abstractNumId="14" w15:restartNumberingAfterBreak="0">
+  <w:abstractNum w:abstractNumId="16" w15:restartNumberingAfterBreak="0">
     <w:nsid w:val="75FD2B94"/>
     <w:multiLevelType w:val="hybridMultilevel"/>
     <w:tmpl w:val="1F3832D8"/>
@@ -2523,7 +2971,7 @@
       </w:rPr>
     </w:lvl>
   </w:abstractNum>
-  <w:abstractNum w:abstractNumId="15" w15:restartNumberingAfterBreak="0">
+  <w:abstractNum w:abstractNumId="17" w15:restartNumberingAfterBreak="0">
     <w:nsid w:val="768178B3"/>
     <w:multiLevelType w:val="hybridMultilevel"/>
     <w:tmpl w:val="5E984474"/>
@@ -2636,7 +3084,7 @@
       </w:rPr>
     </w:lvl>
   </w:abstractNum>
-  <w:abstractNum w:abstractNumId="16" w15:restartNumberingAfterBreak="0">
+  <w:abstractNum w:abstractNumId="18" w15:restartNumberingAfterBreak="0">
     <w:nsid w:val="7E5E3807"/>
     <w:multiLevelType w:val="multilevel"/>
     <w:tmpl w:val="69E8435A"/>
@@ -2785,7 +3233,7 @@
       </w:rPr>
     </w:lvl>
   </w:abstractNum>
-  <w:abstractNum w:abstractNumId="17" w15:restartNumberingAfterBreak="0">
+  <w:abstractNum w:abstractNumId="19" w15:restartNumberingAfterBreak="0">
     <w:nsid w:val="7ECA6F29"/>
     <w:multiLevelType w:val="multilevel"/>
     <w:tmpl w:val="863C1AA6"/>
@@ -2938,40 +3386,40 @@
     <w:abstractNumId w:val="3"/>
   </w:num>
   <w:num w:numId="2">
+    <w:abstractNumId w:val="17"/>
+  </w:num>
+  <w:num w:numId="3">
+    <w:abstractNumId w:val="11"/>
+  </w:num>
+  <w:num w:numId="4">
     <w:abstractNumId w:val="15"/>
   </w:num>
-  <w:num w:numId="3">
+  <w:num w:numId="5">
+    <w:abstractNumId w:val="18"/>
+  </w:num>
+  <w:num w:numId="6">
     <w:abstractNumId w:val="9"/>
   </w:num>
-  <w:num w:numId="4">
+  <w:num w:numId="7">
+    <w:abstractNumId w:val="19"/>
+  </w:num>
+  <w:num w:numId="8">
+    <w:abstractNumId w:val="12"/>
+  </w:num>
+  <w:num w:numId="9">
     <w:abstractNumId w:val="13"/>
   </w:num>
-  <w:num w:numId="5">
-    <w:abstractNumId w:val="16"/>
+  <w:num w:numId="10">
+    <w:abstractNumId w:val="6"/>
   </w:num>
-  <w:num w:numId="6">
+  <w:num w:numId="11">
+    <w:abstractNumId w:val="14"/>
+  </w:num>
+  <w:num w:numId="12">
     <w:abstractNumId w:val="8"/>
   </w:num>
-  <w:num w:numId="7">
-    <w:abstractNumId w:val="17"/>
-  </w:num>
-  <w:num w:numId="8">
-    <w:abstractNumId w:val="10"/>
-  </w:num>
-  <w:num w:numId="9">
-    <w:abstractNumId w:val="11"/>
-  </w:num>
-  <w:num w:numId="10">
-    <w:abstractNumId w:val="5"/>
-  </w:num>
-  <w:num w:numId="11">
-    <w:abstractNumId w:val="12"/>
-  </w:num>
-  <w:num w:numId="12">
-    <w:abstractNumId w:val="7"/>
-  </w:num>
   <w:num w:numId="13">
-    <w:abstractNumId w:val="14"/>
+    <w:abstractNumId w:val="16"/>
   </w:num>
   <w:num w:numId="14">
     <w:abstractNumId w:val="0"/>
@@ -2980,13 +3428,19 @@
     <w:abstractNumId w:val="2"/>
   </w:num>
   <w:num w:numId="16">
-    <w:abstractNumId w:val="6"/>
+    <w:abstractNumId w:val="7"/>
   </w:num>
   <w:num w:numId="17">
     <w:abstractNumId w:val="1"/>
   </w:num>
   <w:num w:numId="18">
     <w:abstractNumId w:val="4"/>
+  </w:num>
+  <w:num w:numId="19">
+    <w:abstractNumId w:val="5"/>
+  </w:num>
+  <w:num w:numId="20">
+    <w:abstractNumId w:val="10"/>
   </w:num>
 </w:numbering>
 </file>

</xml_diff>